<commit_message>
Few more helpers/jokes along the way
Simple steps to help people feel like they're making progress
</commit_message>
<xml_diff>
--- a/clues/00_terminal_opener.docx
+++ b/clues/00_terminal_opener.docx
@@ -165,7 +165,7 @@
       </w:tr>
       <w:tr>
         <w:trPr>
-          <w:trHeight w:val="449"/>
+          <w:trHeight w:val="422"/>
         </w:trPr>
         <w:tc>
           <w:tcPr>
@@ -175,7 +175,8 @@
           <w:p>
             <w:pPr>
               <w:rPr>
-                <w:rFonts w:ascii="Garamond" w:hAnsi="Garamond"/>
+                <w:rFonts w:ascii="Menlo" w:hAnsi="Menlo" w:cs="Menlo"/>
+                <w:highlight w:val="lightGray"/>
               </w:rPr>
             </w:pPr>
             <w:proofErr w:type="gramStart"/>
@@ -184,7 +185,7 @@
                 <w:rFonts w:ascii="Menlo" w:hAnsi="Menlo" w:cs="Menlo"/>
                 <w:highlight w:val="lightGray"/>
               </w:rPr>
-              <w:t>cd .</w:t>
+              <w:t>cat .</w:t>
             </w:r>
             <w:proofErr w:type="gramEnd"/>
             <w:r>
@@ -192,14 +193,14 @@
                 <w:rFonts w:ascii="Menlo" w:hAnsi="Menlo" w:cs="Menlo"/>
                 <w:highlight w:val="lightGray"/>
               </w:rPr>
-              <w:t>/</w:t>
-            </w:r>
-            <w:r>
-              <w:rPr>
-                <w:rFonts w:ascii="Menlo" w:hAnsi="Menlo" w:cs="Menlo"/>
-                <w:highlight w:val="lightGray"/>
-              </w:rPr>
-              <w:t>FOLDER_NAME</w:t>
+              <w:t>/FILE_NAME</w:t>
+            </w:r>
+            <w:r>
+              <w:rPr>
+                <w:rFonts w:ascii="Menlo" w:hAnsi="Menlo" w:cs="Menlo"/>
+                <w:highlight w:val="lightGray"/>
+              </w:rPr>
+              <w:t xml:space="preserve"> </w:t>
             </w:r>
           </w:p>
         </w:tc>
@@ -218,7 +219,33 @@
               <w:rPr>
                 <w:rFonts w:ascii="Garamond" w:hAnsi="Garamond"/>
               </w:rPr>
-              <w:t>Change Doors (go into a directory)</w:t>
+              <w:t>Have you</w:t>
+            </w:r>
+            <w:r>
+              <w:rPr>
+                <w:rFonts w:ascii="Garamond" w:hAnsi="Garamond"/>
+              </w:rPr>
+              <w:t>r</w:t>
+            </w:r>
+            <w:r>
+              <w:rPr>
+                <w:rFonts w:ascii="Garamond" w:hAnsi="Garamond"/>
+              </w:rPr>
+              <w:t xml:space="preserve"> </w:t>
+            </w:r>
+            <w:proofErr w:type="spellStart"/>
+            <w:r>
+              <w:rPr>
+                <w:rFonts w:ascii="Garamond" w:hAnsi="Garamond"/>
+              </w:rPr>
+              <w:t>cat</w:t>
+            </w:r>
+            <w:proofErr w:type="spellEnd"/>
+            <w:r>
+              <w:rPr>
+                <w:rFonts w:ascii="Garamond" w:hAnsi="Garamond"/>
+              </w:rPr>
+              <w:t xml:space="preserve"> read a file for you</w:t>
             </w:r>
           </w:p>
         </w:tc>
@@ -235,6 +262,66 @@
           <w:p>
             <w:pPr>
               <w:rPr>
+                <w:rFonts w:ascii="Garamond" w:hAnsi="Garamond"/>
+              </w:rPr>
+            </w:pPr>
+            <w:proofErr w:type="gramStart"/>
+            <w:r>
+              <w:rPr>
+                <w:rFonts w:ascii="Menlo" w:hAnsi="Menlo" w:cs="Menlo"/>
+                <w:highlight w:val="lightGray"/>
+              </w:rPr>
+              <w:t>cd .</w:t>
+            </w:r>
+            <w:proofErr w:type="gramEnd"/>
+            <w:r>
+              <w:rPr>
+                <w:rFonts w:ascii="Menlo" w:hAnsi="Menlo" w:cs="Menlo"/>
+                <w:highlight w:val="lightGray"/>
+              </w:rPr>
+              <w:t>/DIRECTORY</w:t>
+            </w:r>
+            <w:r>
+              <w:rPr>
+                <w:rFonts w:ascii="Menlo" w:hAnsi="Menlo" w:cs="Menlo"/>
+                <w:highlight w:val="lightGray"/>
+              </w:rPr>
+              <w:t>_NAME</w:t>
+            </w:r>
+          </w:p>
+        </w:tc>
+        <w:tc>
+          <w:tcPr>
+            <w:tcW w:w="4680" w:type="dxa"/>
+            <w:vAlign w:val="center"/>
+          </w:tcPr>
+          <w:p>
+            <w:pPr>
+              <w:rPr>
+                <w:rFonts w:ascii="Garamond" w:hAnsi="Garamond"/>
+              </w:rPr>
+            </w:pPr>
+            <w:r>
+              <w:rPr>
+                <w:rFonts w:ascii="Garamond" w:hAnsi="Garamond"/>
+              </w:rPr>
+              <w:t>Change Doors (go into a directory)</w:t>
+            </w:r>
+          </w:p>
+        </w:tc>
+      </w:tr>
+      <w:tr>
+        <w:trPr>
+          <w:trHeight w:val="449"/>
+        </w:trPr>
+        <w:tc>
+          <w:tcPr>
+            <w:tcW w:w="3330" w:type="dxa"/>
+            <w:vAlign w:val="center"/>
+          </w:tcPr>
+          <w:p>
+            <w:pPr>
+              <w:rPr>
                 <w:rFonts w:ascii="Menlo" w:hAnsi="Menlo" w:cs="Menlo"/>
                 <w:highlight w:val="lightGray"/>
               </w:rPr>
@@ -304,7 +391,21 @@
                 <w:rFonts w:ascii="Menlo" w:hAnsi="Menlo" w:cs="Menlo"/>
                 <w:highlight w:val="lightGray"/>
               </w:rPr>
-              <w:t>cd /FOLDER_PATH</w:t>
+              <w:t>cd /</w:t>
+            </w:r>
+            <w:r>
+              <w:rPr>
+                <w:rFonts w:ascii="Menlo" w:hAnsi="Menlo" w:cs="Menlo"/>
+                <w:highlight w:val="lightGray"/>
+              </w:rPr>
+              <w:t>DIRECTORY</w:t>
+            </w:r>
+            <w:r>
+              <w:rPr>
+                <w:rFonts w:ascii="Menlo" w:hAnsi="Menlo" w:cs="Menlo"/>
+                <w:highlight w:val="lightGray"/>
+              </w:rPr>
+              <w:t>_PATH</w:t>
             </w:r>
           </w:p>
         </w:tc>

</xml_diff>

<commit_message>
Add colors to make spell book easier to understand
</commit_message>
<xml_diff>
--- a/clues/00_terminal_opener.docx
+++ b/clues/00_terminal_opener.docx
@@ -76,13 +76,13 @@
         <w:tblLook w:val="04A0" w:firstRow="1" w:lastRow="0" w:firstColumn="1" w:lastColumn="0" w:noHBand="0" w:noVBand="1"/>
       </w:tblPr>
       <w:tblGrid>
-        <w:gridCol w:w="3330"/>
-        <w:gridCol w:w="4680"/>
+        <w:gridCol w:w="3690"/>
+        <w:gridCol w:w="4590"/>
       </w:tblGrid>
       <w:tr>
         <w:tc>
           <w:tcPr>
-            <w:tcW w:w="3330" w:type="dxa"/>
+            <w:tcW w:w="3690" w:type="dxa"/>
           </w:tcPr>
           <w:p>
             <w:pPr>
@@ -101,7 +101,7 @@
         </w:tc>
         <w:tc>
           <w:tcPr>
-            <w:tcW w:w="4680" w:type="dxa"/>
+            <w:tcW w:w="4590" w:type="dxa"/>
           </w:tcPr>
           <w:p>
             <w:pPr>
@@ -125,27 +125,69 @@
         </w:trPr>
         <w:tc>
           <w:tcPr>
-            <w:tcW w:w="3330" w:type="dxa"/>
-            <w:vAlign w:val="center"/>
-          </w:tcPr>
-          <w:p>
-            <w:pPr>
-              <w:rPr>
-                <w:rFonts w:ascii="Garamond" w:hAnsi="Garamond"/>
-              </w:rPr>
-            </w:pPr>
-            <w:r>
-              <w:rPr>
-                <w:rFonts w:ascii="Menlo" w:hAnsi="Menlo" w:cs="Menlo"/>
-                <w:highlight w:val="lightGray"/>
-              </w:rPr>
-              <w:t>ls</w:t>
-            </w:r>
-          </w:p>
-        </w:tc>
-        <w:tc>
-          <w:tcPr>
-            <w:tcW w:w="4680" w:type="dxa"/>
+            <w:tcW w:w="3690" w:type="dxa"/>
+            <w:vAlign w:val="center"/>
+          </w:tcPr>
+          <w:p>
+            <w:pPr>
+              <w:rPr>
+                <w:rFonts w:ascii="Garamond" w:hAnsi="Garamond"/>
+              </w:rPr>
+            </w:pPr>
+            <w:r>
+              <w:rPr>
+                <w:rFonts w:ascii="Menlo" w:hAnsi="Menlo" w:cs="Menlo"/>
+                <w:color w:val="FFFFFF" w:themeColor="background1"/>
+                <w:highlight w:val="black"/>
+              </w:rPr>
+              <w:t xml:space="preserve"> ➜ ls        </w:t>
+            </w:r>
+            <w:r>
+              <w:rPr>
+                <w:rFonts w:ascii="Menlo" w:hAnsi="Menlo" w:cs="Menlo"/>
+                <w:color w:val="FFFFFF" w:themeColor="background1"/>
+                <w:highlight w:val="black"/>
+              </w:rPr>
+              <w:t xml:space="preserve">    </w:t>
+            </w:r>
+            <w:r>
+              <w:rPr>
+                <w:rFonts w:ascii="Menlo" w:hAnsi="Menlo" w:cs="Menlo"/>
+                <w:color w:val="FFFFFF" w:themeColor="background1"/>
+                <w:highlight w:val="black"/>
+              </w:rPr>
+              <w:t xml:space="preserve"> </w:t>
+            </w:r>
+            <w:r>
+              <w:rPr>
+                <w:rFonts w:ascii="Menlo" w:hAnsi="Menlo" w:cs="Menlo"/>
+                <w:color w:val="FFFFFF" w:themeColor="background1"/>
+                <w:highlight w:val="black"/>
+              </w:rPr>
+              <w:t xml:space="preserve">   </w:t>
+            </w:r>
+            <w:proofErr w:type="gramStart"/>
+            <w:r>
+              <w:rPr>
+                <w:rFonts w:ascii="Menlo" w:hAnsi="Menlo" w:cs="Menlo"/>
+                <w:color w:val="FFFFFF" w:themeColor="background1"/>
+                <w:highlight w:val="black"/>
+              </w:rPr>
+              <w:t xml:space="preserve">  </w:t>
+            </w:r>
+            <w:r>
+              <w:rPr>
+                <w:rFonts w:ascii="Menlo" w:hAnsi="Menlo" w:cs="Menlo"/>
+                <w:color w:val="FFFFFF" w:themeColor="background1"/>
+              </w:rPr>
+              <w:t>.</w:t>
+            </w:r>
+            <w:proofErr w:type="gramEnd"/>
+          </w:p>
+        </w:tc>
+        <w:tc>
+          <w:tcPr>
+            <w:tcW w:w="4590" w:type="dxa"/>
             <w:vAlign w:val="center"/>
           </w:tcPr>
           <w:p>
@@ -169,7 +211,7 @@
         </w:trPr>
         <w:tc>
           <w:tcPr>
-            <w:tcW w:w="3330" w:type="dxa"/>
+            <w:tcW w:w="3690" w:type="dxa"/>
             <w:vAlign w:val="center"/>
           </w:tcPr>
           <w:p>
@@ -179,73 +221,222 @@
                 <w:highlight w:val="lightGray"/>
               </w:rPr>
             </w:pPr>
+            <w:r>
+              <w:rPr>
+                <w:rFonts w:ascii="Menlo" w:hAnsi="Menlo" w:cs="Menlo"/>
+                <w:color w:val="FFFFFF" w:themeColor="background1"/>
+                <w:highlight w:val="black"/>
+              </w:rPr>
+              <w:t xml:space="preserve"> </w:t>
+            </w:r>
+            <w:r>
+              <w:rPr>
+                <w:rFonts w:ascii="Menlo" w:hAnsi="Menlo" w:cs="Menlo"/>
+                <w:color w:val="FFFFFF" w:themeColor="background1"/>
+                <w:highlight w:val="black"/>
+              </w:rPr>
+              <w:t>➜</w:t>
+            </w:r>
+            <w:r>
+              <w:rPr>
+                <w:rFonts w:ascii="Menlo" w:hAnsi="Menlo" w:cs="Menlo"/>
+                <w:color w:val="FFFFFF" w:themeColor="background1"/>
+                <w:highlight w:val="black"/>
+              </w:rPr>
+              <w:t xml:space="preserve"> </w:t>
+            </w:r>
+            <w:r>
+              <w:rPr>
+                <w:rFonts w:ascii="Menlo" w:hAnsi="Menlo" w:cs="Menlo"/>
+                <w:color w:val="FFFFFF" w:themeColor="background1"/>
+                <w:highlight w:val="black"/>
+              </w:rPr>
+              <w:t>cat FILE_NAME</w:t>
+            </w:r>
+            <w:r>
+              <w:rPr>
+                <w:rFonts w:ascii="Menlo" w:hAnsi="Menlo" w:cs="Menlo"/>
+                <w:color w:val="FFFFFF" w:themeColor="background1"/>
+                <w:highlight w:val="black"/>
+              </w:rPr>
+              <w:t>.txt</w:t>
+            </w:r>
+            <w:r>
+              <w:rPr>
+                <w:rFonts w:ascii="Menlo" w:hAnsi="Menlo" w:cs="Menlo"/>
+                <w:color w:val="FFFFFF" w:themeColor="background1"/>
+                <w:highlight w:val="black"/>
+              </w:rPr>
+              <w:t xml:space="preserve"> </w:t>
+            </w:r>
+            <w:r>
+              <w:rPr>
+                <w:rFonts w:ascii="Menlo" w:hAnsi="Menlo" w:cs="Menlo"/>
+                <w:color w:val="FFFFFF" w:themeColor="background1"/>
+                <w:highlight w:val="black"/>
+              </w:rPr>
+              <w:t xml:space="preserve"> </w:t>
+            </w:r>
+            <w:r>
+              <w:rPr>
+                <w:rFonts w:ascii="Menlo" w:hAnsi="Menlo" w:cs="Menlo"/>
+                <w:color w:val="000000" w:themeColor="text1"/>
+                <w:highlight w:val="black"/>
+              </w:rPr>
+              <w:t>.</w:t>
+            </w:r>
+            <w:r>
+              <w:rPr>
+                <w:rFonts w:ascii="Menlo" w:hAnsi="Menlo" w:cs="Menlo"/>
+                <w:color w:val="FFFFFF" w:themeColor="background1"/>
+                <w:highlight w:val="black"/>
+              </w:rPr>
+              <w:t xml:space="preserve">  </w:t>
+            </w:r>
+            <w:r>
+              <w:rPr>
+                <w:rFonts w:ascii="Menlo" w:hAnsi="Menlo" w:cs="Menlo"/>
+                <w:color w:val="FFFFFF" w:themeColor="background1"/>
+              </w:rPr>
+              <w:t xml:space="preserve"> </w:t>
+            </w:r>
+            <w:r>
+              <w:rPr>
+                <w:rFonts w:ascii="Menlo" w:hAnsi="Menlo" w:cs="Menlo"/>
+                <w:color w:val="FFFFFF" w:themeColor="background1"/>
+              </w:rPr>
+              <w:t xml:space="preserve"> </w:t>
+            </w:r>
+          </w:p>
+        </w:tc>
+        <w:tc>
+          <w:tcPr>
+            <w:tcW w:w="4590" w:type="dxa"/>
+            <w:vAlign w:val="center"/>
+          </w:tcPr>
+          <w:p>
+            <w:pPr>
+              <w:rPr>
+                <w:rFonts w:ascii="Garamond" w:hAnsi="Garamond"/>
+              </w:rPr>
+            </w:pPr>
+            <w:r>
+              <w:rPr>
+                <w:rFonts w:ascii="Garamond" w:hAnsi="Garamond"/>
+              </w:rPr>
+              <w:t>Have your cat read a file for you</w:t>
+            </w:r>
+          </w:p>
+        </w:tc>
+      </w:tr>
+      <w:tr>
+        <w:trPr>
+          <w:trHeight w:val="422"/>
+        </w:trPr>
+        <w:tc>
+          <w:tcPr>
+            <w:tcW w:w="3690" w:type="dxa"/>
+            <w:vAlign w:val="center"/>
+          </w:tcPr>
+          <w:p>
+            <w:pPr>
+              <w:rPr>
+                <w:rFonts w:ascii="Menlo" w:hAnsi="Menlo" w:cs="Menlo"/>
+                <w:color w:val="FFFFFF" w:themeColor="background1"/>
+                <w:highlight w:val="black"/>
+              </w:rPr>
+            </w:pPr>
+            <w:r>
+              <w:rPr>
+                <w:rFonts w:ascii="Menlo" w:hAnsi="Menlo" w:cs="Menlo"/>
+                <w:color w:val="FFFFFF" w:themeColor="background1"/>
+                <w:highlight w:val="black"/>
+              </w:rPr>
+              <w:t xml:space="preserve"> </w:t>
+            </w:r>
+            <w:r>
+              <w:rPr>
+                <w:rFonts w:ascii="Menlo" w:hAnsi="Menlo" w:cs="Menlo"/>
+                <w:color w:val="FFFFFF" w:themeColor="background1"/>
+                <w:highlight w:val="black"/>
+              </w:rPr>
+              <w:t xml:space="preserve">➜ </w:t>
+            </w:r>
+            <w:r>
+              <w:rPr>
+                <w:rFonts w:ascii="Menlo" w:hAnsi="Menlo" w:cs="Menlo"/>
+                <w:color w:val="00CDF5"/>
+                <w:highlight w:val="black"/>
+              </w:rPr>
+              <w:t>cd</w:t>
+            </w:r>
             <w:proofErr w:type="gramStart"/>
             <w:r>
               <w:rPr>
                 <w:rFonts w:ascii="Menlo" w:hAnsi="Menlo" w:cs="Menlo"/>
-                <w:highlight w:val="lightGray"/>
-              </w:rPr>
-              <w:t>cat .</w:t>
+                <w:color w:val="00CDF5"/>
+                <w:highlight w:val="black"/>
+              </w:rPr>
+              <w:t xml:space="preserve"> ..</w:t>
             </w:r>
             <w:proofErr w:type="gramEnd"/>
             <w:r>
               <w:rPr>
                 <w:rFonts w:ascii="Menlo" w:hAnsi="Menlo" w:cs="Menlo"/>
-                <w:highlight w:val="lightGray"/>
-              </w:rPr>
-              <w:t>/FILE_NAME</w:t>
-            </w:r>
-            <w:r>
-              <w:rPr>
-                <w:rFonts w:ascii="Menlo" w:hAnsi="Menlo" w:cs="Menlo"/>
-                <w:highlight w:val="lightGray"/>
+                <w:color w:val="00CDF5"/>
+                <w:highlight w:val="black"/>
+              </w:rPr>
+              <w:t xml:space="preserve">    </w:t>
+            </w:r>
+            <w:r>
+              <w:rPr>
+                <w:rFonts w:ascii="Menlo" w:hAnsi="Menlo" w:cs="Menlo"/>
+                <w:color w:val="00CDF5"/>
+                <w:highlight w:val="black"/>
               </w:rPr>
               <w:t xml:space="preserve"> </w:t>
             </w:r>
-          </w:p>
-        </w:tc>
-        <w:tc>
-          <w:tcPr>
-            <w:tcW w:w="4680" w:type="dxa"/>
-            <w:vAlign w:val="center"/>
-          </w:tcPr>
-          <w:p>
-            <w:pPr>
-              <w:rPr>
-                <w:rFonts w:ascii="Garamond" w:hAnsi="Garamond"/>
-              </w:rPr>
-            </w:pPr>
-            <w:r>
-              <w:rPr>
-                <w:rFonts w:ascii="Garamond" w:hAnsi="Garamond"/>
-              </w:rPr>
-              <w:t>Have you</w:t>
-            </w:r>
-            <w:r>
-              <w:rPr>
-                <w:rFonts w:ascii="Garamond" w:hAnsi="Garamond"/>
-              </w:rPr>
-              <w:t>r</w:t>
-            </w:r>
-            <w:r>
-              <w:rPr>
-                <w:rFonts w:ascii="Garamond" w:hAnsi="Garamond"/>
-              </w:rPr>
-              <w:t xml:space="preserve"> </w:t>
-            </w:r>
-            <w:proofErr w:type="spellStart"/>
-            <w:r>
-              <w:rPr>
-                <w:rFonts w:ascii="Garamond" w:hAnsi="Garamond"/>
-              </w:rPr>
-              <w:t>cat</w:t>
-            </w:r>
-            <w:proofErr w:type="spellEnd"/>
-            <w:r>
-              <w:rPr>
-                <w:rFonts w:ascii="Garamond" w:hAnsi="Garamond"/>
-              </w:rPr>
-              <w:t xml:space="preserve"> read a file for you</w:t>
+            <w:r>
+              <w:rPr>
+                <w:rFonts w:ascii="Menlo" w:hAnsi="Menlo" w:cs="Menlo"/>
+                <w:color w:val="00CDF5"/>
+                <w:highlight w:val="black"/>
+              </w:rPr>
+              <w:t xml:space="preserve">         </w:t>
+            </w:r>
+            <w:r>
+              <w:rPr>
+                <w:rFonts w:ascii="Menlo" w:hAnsi="Menlo" w:cs="Menlo"/>
+                <w:color w:val="000000" w:themeColor="text1"/>
+                <w:highlight w:val="black"/>
+              </w:rPr>
+              <w:t>.</w:t>
+            </w:r>
+            <w:r>
+              <w:rPr>
+                <w:rFonts w:ascii="Menlo" w:hAnsi="Menlo" w:cs="Menlo"/>
+                <w:color w:val="FFFFFF" w:themeColor="background1"/>
+              </w:rPr>
+              <w:t xml:space="preserve">              </w:t>
+            </w:r>
+          </w:p>
+        </w:tc>
+        <w:tc>
+          <w:tcPr>
+            <w:tcW w:w="4590" w:type="dxa"/>
+            <w:vAlign w:val="center"/>
+          </w:tcPr>
+          <w:p>
+            <w:pPr>
+              <w:rPr>
+                <w:rFonts w:ascii="Garamond" w:hAnsi="Garamond"/>
+              </w:rPr>
+            </w:pPr>
+            <w:r>
+              <w:rPr>
+                <w:rFonts w:ascii="Garamond" w:hAnsi="Garamond"/>
+              </w:rPr>
+              <w:t>Reverse (leave a directory)</w:t>
             </w:r>
           </w:p>
         </w:tc>
@@ -256,117 +447,103 @@
         </w:trPr>
         <w:tc>
           <w:tcPr>
-            <w:tcW w:w="3330" w:type="dxa"/>
-            <w:vAlign w:val="center"/>
-          </w:tcPr>
-          <w:p>
-            <w:pPr>
-              <w:rPr>
-                <w:rFonts w:ascii="Garamond" w:hAnsi="Garamond"/>
-              </w:rPr>
-            </w:pPr>
+            <w:tcW w:w="3690" w:type="dxa"/>
+            <w:vAlign w:val="center"/>
+          </w:tcPr>
+          <w:p>
+            <w:pPr>
+              <w:rPr>
+                <w:rFonts w:ascii="Garamond" w:hAnsi="Garamond"/>
+              </w:rPr>
+            </w:pPr>
+            <w:r>
+              <w:rPr>
+                <w:rFonts w:ascii="Menlo" w:hAnsi="Menlo" w:cs="Menlo"/>
+                <w:color w:val="FFFFFF" w:themeColor="background1"/>
+                <w:highlight w:val="black"/>
+              </w:rPr>
+              <w:t xml:space="preserve"> </w:t>
+            </w:r>
+            <w:r>
+              <w:rPr>
+                <w:rFonts w:ascii="Menlo" w:hAnsi="Menlo" w:cs="Menlo"/>
+                <w:color w:val="FFFFFF" w:themeColor="background1"/>
+                <w:highlight w:val="black"/>
+              </w:rPr>
+              <w:t>➜</w:t>
+            </w:r>
+            <w:r>
+              <w:rPr>
+                <w:rFonts w:ascii="Menlo" w:hAnsi="Menlo" w:cs="Menlo"/>
+                <w:color w:val="FFFFFF" w:themeColor="background1"/>
+                <w:highlight w:val="black"/>
+              </w:rPr>
+              <w:t xml:space="preserve"> </w:t>
+            </w:r>
+            <w:r>
+              <w:rPr>
+                <w:rFonts w:ascii="Menlo" w:hAnsi="Menlo" w:cs="Menlo"/>
+                <w:color w:val="00CDF5"/>
+                <w:highlight w:val="black"/>
+              </w:rPr>
+              <w:t>cd DIRECTORY_</w:t>
+            </w:r>
             <w:proofErr w:type="gramStart"/>
             <w:r>
               <w:rPr>
                 <w:rFonts w:ascii="Menlo" w:hAnsi="Menlo" w:cs="Menlo"/>
-                <w:highlight w:val="lightGray"/>
-              </w:rPr>
-              <w:t>cd .</w:t>
+                <w:color w:val="00CDF5"/>
+                <w:highlight w:val="black"/>
+              </w:rPr>
+              <w:t>NAME</w:t>
+            </w:r>
+            <w:r>
+              <w:rPr>
+                <w:rFonts w:ascii="Menlo" w:hAnsi="Menlo" w:cs="Menlo"/>
+                <w:color w:val="00CDF5"/>
+                <w:highlight w:val="black"/>
+              </w:rPr>
+              <w:t xml:space="preserve">  </w:t>
+            </w:r>
+            <w:r>
+              <w:rPr>
+                <w:rFonts w:ascii="Menlo" w:hAnsi="Menlo" w:cs="Menlo"/>
+                <w:color w:val="000000" w:themeColor="text1"/>
+                <w:highlight w:val="black"/>
+              </w:rPr>
+              <w:t>.</w:t>
             </w:r>
             <w:proofErr w:type="gramEnd"/>
-            <w:r>
-              <w:rPr>
-                <w:rFonts w:ascii="Menlo" w:hAnsi="Menlo" w:cs="Menlo"/>
-                <w:highlight w:val="lightGray"/>
-              </w:rPr>
-              <w:t>/DIRECTORY</w:t>
-            </w:r>
-            <w:r>
-              <w:rPr>
-                <w:rFonts w:ascii="Menlo" w:hAnsi="Menlo" w:cs="Menlo"/>
-                <w:highlight w:val="lightGray"/>
-              </w:rPr>
-              <w:t>_NAME</w:t>
-            </w:r>
-          </w:p>
-        </w:tc>
-        <w:tc>
-          <w:tcPr>
-            <w:tcW w:w="4680" w:type="dxa"/>
-            <w:vAlign w:val="center"/>
-          </w:tcPr>
-          <w:p>
-            <w:pPr>
-              <w:rPr>
-                <w:rFonts w:ascii="Garamond" w:hAnsi="Garamond"/>
-              </w:rPr>
-            </w:pPr>
-            <w:r>
-              <w:rPr>
-                <w:rFonts w:ascii="Garamond" w:hAnsi="Garamond"/>
-              </w:rPr>
-              <w:t>Change Doors (go into a directory)</w:t>
-            </w:r>
-          </w:p>
-        </w:tc>
-      </w:tr>
-      <w:tr>
-        <w:trPr>
-          <w:trHeight w:val="449"/>
-        </w:trPr>
-        <w:tc>
-          <w:tcPr>
-            <w:tcW w:w="3330" w:type="dxa"/>
-            <w:vAlign w:val="center"/>
-          </w:tcPr>
-          <w:p>
-            <w:pPr>
-              <w:rPr>
-                <w:rFonts w:ascii="Menlo" w:hAnsi="Menlo" w:cs="Menlo"/>
-                <w:highlight w:val="lightGray"/>
-              </w:rPr>
-            </w:pPr>
-            <w:r>
-              <w:rPr>
-                <w:rFonts w:ascii="Menlo" w:hAnsi="Menlo" w:cs="Menlo"/>
-                <w:highlight w:val="lightGray"/>
-              </w:rPr>
-              <w:t>cd</w:t>
-            </w:r>
-            <w:proofErr w:type="gramStart"/>
-            <w:r>
-              <w:rPr>
-                <w:rFonts w:ascii="Menlo" w:hAnsi="Menlo" w:cs="Menlo"/>
-                <w:highlight w:val="lightGray"/>
-              </w:rPr>
-              <w:t xml:space="preserve"> .</w:t>
-            </w:r>
-            <w:r>
-              <w:rPr>
-                <w:rFonts w:ascii="Menlo" w:hAnsi="Menlo" w:cs="Menlo"/>
-                <w:highlight w:val="lightGray"/>
-              </w:rPr>
-              <w:t>.</w:t>
-            </w:r>
-            <w:proofErr w:type="gramEnd"/>
-          </w:p>
-        </w:tc>
-        <w:tc>
-          <w:tcPr>
-            <w:tcW w:w="4680" w:type="dxa"/>
-            <w:vAlign w:val="center"/>
-          </w:tcPr>
-          <w:p>
-            <w:pPr>
-              <w:rPr>
-                <w:rFonts w:ascii="Garamond" w:hAnsi="Garamond"/>
-              </w:rPr>
-            </w:pPr>
-            <w:r>
-              <w:rPr>
-                <w:rFonts w:ascii="Garamond" w:hAnsi="Garamond"/>
-              </w:rPr>
-              <w:t>Reverse (leave a directory)</w:t>
+          </w:p>
+        </w:tc>
+        <w:tc>
+          <w:tcPr>
+            <w:tcW w:w="4590" w:type="dxa"/>
+            <w:vAlign w:val="center"/>
+          </w:tcPr>
+          <w:p>
+            <w:pPr>
+              <w:rPr>
+                <w:rFonts w:ascii="Garamond" w:hAnsi="Garamond"/>
+              </w:rPr>
+            </w:pPr>
+            <w:r>
+              <w:rPr>
+                <w:rFonts w:ascii="Garamond" w:hAnsi="Garamond"/>
+              </w:rPr>
+              <w:t>Change Doors (go into a directory</w:t>
+            </w:r>
+            <w:r>
+              <w:rPr>
+                <w:rFonts w:ascii="Garamond" w:hAnsi="Garamond"/>
+              </w:rPr>
+              <w:t xml:space="preserve"> - relative</w:t>
+            </w:r>
+            <w:r>
+              <w:rPr>
+                <w:rFonts w:ascii="Garamond" w:hAnsi="Garamond"/>
+              </w:rPr>
+              <w:t>)</w:t>
             </w:r>
           </w:p>
         </w:tc>
@@ -377,41 +554,63 @@
         </w:trPr>
         <w:tc>
           <w:tcPr>
-            <w:tcW w:w="3330" w:type="dxa"/>
-            <w:vAlign w:val="center"/>
-          </w:tcPr>
-          <w:p>
-            <w:pPr>
-              <w:rPr>
-                <w:rFonts w:ascii="Garamond" w:hAnsi="Garamond"/>
-              </w:rPr>
-            </w:pPr>
-            <w:r>
-              <w:rPr>
-                <w:rFonts w:ascii="Menlo" w:hAnsi="Menlo" w:cs="Menlo"/>
-                <w:highlight w:val="lightGray"/>
-              </w:rPr>
-              <w:t>cd /</w:t>
-            </w:r>
-            <w:r>
-              <w:rPr>
-                <w:rFonts w:ascii="Menlo" w:hAnsi="Menlo" w:cs="Menlo"/>
-                <w:highlight w:val="lightGray"/>
-              </w:rPr>
-              <w:t>DIRECTORY</w:t>
-            </w:r>
-            <w:r>
-              <w:rPr>
-                <w:rFonts w:ascii="Menlo" w:hAnsi="Menlo" w:cs="Menlo"/>
-                <w:highlight w:val="lightGray"/>
-              </w:rPr>
-              <w:t>_PATH</w:t>
-            </w:r>
-          </w:p>
-        </w:tc>
-        <w:tc>
-          <w:tcPr>
-            <w:tcW w:w="4680" w:type="dxa"/>
+            <w:tcW w:w="3690" w:type="dxa"/>
+            <w:vAlign w:val="center"/>
+          </w:tcPr>
+          <w:p>
+            <w:pPr>
+              <w:rPr>
+                <w:rFonts w:ascii="Garamond" w:hAnsi="Garamond"/>
+                <w:color w:val="00CDF5"/>
+              </w:rPr>
+            </w:pPr>
+            <w:r>
+              <w:rPr>
+                <w:rFonts w:ascii="Menlo" w:hAnsi="Menlo" w:cs="Menlo"/>
+                <w:color w:val="FFFFFF" w:themeColor="background1"/>
+                <w:highlight w:val="black"/>
+              </w:rPr>
+              <w:t xml:space="preserve"> </w:t>
+            </w:r>
+            <w:r>
+              <w:rPr>
+                <w:rFonts w:ascii="Menlo" w:hAnsi="Menlo" w:cs="Menlo"/>
+                <w:color w:val="FFFFFF" w:themeColor="background1"/>
+                <w:highlight w:val="black"/>
+              </w:rPr>
+              <w:t xml:space="preserve">➜ </w:t>
+            </w:r>
+            <w:r>
+              <w:rPr>
+                <w:rFonts w:ascii="Menlo" w:hAnsi="Menlo" w:cs="Menlo"/>
+                <w:color w:val="00CDF5"/>
+                <w:highlight w:val="black"/>
+              </w:rPr>
+              <w:t>cd /DIRECTORY_</w:t>
+            </w:r>
+            <w:proofErr w:type="gramStart"/>
+            <w:r>
+              <w:rPr>
+                <w:rFonts w:ascii="Menlo" w:hAnsi="Menlo" w:cs="Menlo"/>
+                <w:color w:val="00CDF5"/>
+                <w:highlight w:val="black"/>
+              </w:rPr>
+              <w:t>PATH</w:t>
+            </w:r>
+            <w:r>
+              <w:rPr>
+                <w:rFonts w:ascii="Menlo" w:hAnsi="Menlo" w:cs="Menlo"/>
+                <w:color w:val="000000" w:themeColor="text1"/>
+                <w:highlight w:val="black"/>
+              </w:rPr>
+              <w:t xml:space="preserve"> .</w:t>
+            </w:r>
+            <w:proofErr w:type="gramEnd"/>
+          </w:p>
+        </w:tc>
+        <w:tc>
+          <w:tcPr>
+            <w:tcW w:w="4590" w:type="dxa"/>
             <w:vAlign w:val="center"/>
           </w:tcPr>
           <w:p>
@@ -432,7 +631,19 @@
               <w:rPr>
                 <w:rFonts w:ascii="Garamond" w:hAnsi="Garamond"/>
               </w:rPr>
-              <w:t xml:space="preserve"> (go directly to place)</w:t>
+              <w:t xml:space="preserve"> (go directly to place</w:t>
+            </w:r>
+            <w:r>
+              <w:rPr>
+                <w:rFonts w:ascii="Garamond" w:hAnsi="Garamond"/>
+              </w:rPr>
+              <w:t xml:space="preserve"> - absolute</w:t>
+            </w:r>
+            <w:r>
+              <w:rPr>
+                <w:rFonts w:ascii="Garamond" w:hAnsi="Garamond"/>
+              </w:rPr>
+              <w:t>)</w:t>
             </w:r>
           </w:p>
         </w:tc>
@@ -443,36 +654,79 @@
         </w:trPr>
         <w:tc>
           <w:tcPr>
-            <w:tcW w:w="3330" w:type="dxa"/>
-            <w:vAlign w:val="center"/>
-          </w:tcPr>
-          <w:p>
-            <w:pPr>
-              <w:rPr>
-                <w:rFonts w:ascii="Menlo" w:hAnsi="Menlo" w:cs="Menlo"/>
-              </w:rPr>
-            </w:pPr>
+            <w:tcW w:w="3690" w:type="dxa"/>
+            <w:vAlign w:val="center"/>
+          </w:tcPr>
+          <w:p>
+            <w:pPr>
+              <w:rPr>
+                <w:rFonts w:ascii="Menlo" w:hAnsi="Menlo" w:cs="Menlo"/>
+                <w:color w:val="00DF00"/>
+              </w:rPr>
+            </w:pPr>
+            <w:r>
+              <w:rPr>
+                <w:rFonts w:ascii="Menlo" w:hAnsi="Menlo" w:cs="Menlo"/>
+                <w:color w:val="FFFFFF" w:themeColor="background1"/>
+                <w:highlight w:val="black"/>
+              </w:rPr>
+              <w:t xml:space="preserve"> </w:t>
+            </w:r>
             <w:proofErr w:type="gramStart"/>
             <w:r>
               <w:rPr>
                 <w:rFonts w:ascii="Menlo" w:hAnsi="Menlo" w:cs="Menlo"/>
-                <w:highlight w:val="lightGray"/>
-              </w:rPr>
-              <w:t>./</w:t>
+                <w:color w:val="FFFFFF" w:themeColor="background1"/>
+                <w:highlight w:val="black"/>
+              </w:rPr>
+              <w:t>➜</w:t>
+            </w:r>
+            <w:r>
+              <w:rPr>
+                <w:rFonts w:ascii="Menlo" w:hAnsi="Menlo" w:cs="Menlo"/>
+                <w:color w:val="FFFFFF" w:themeColor="background1"/>
+                <w:highlight w:val="black"/>
+              </w:rPr>
+              <w:t xml:space="preserve"> </w:t>
+            </w:r>
+            <w:r>
+              <w:rPr>
+                <w:rFonts w:ascii="Menlo" w:hAnsi="Menlo" w:cs="Menlo"/>
+                <w:color w:val="00DF00"/>
+                <w:highlight w:val="black"/>
+              </w:rPr>
+              <w:t>.</w:t>
             </w:r>
             <w:proofErr w:type="gramEnd"/>
             <w:r>
               <w:rPr>
                 <w:rFonts w:ascii="Menlo" w:hAnsi="Menlo" w:cs="Menlo"/>
-                <w:highlight w:val="lightGray"/>
-              </w:rPr>
-              <w:t>GREEN_PROGRAM</w:t>
-            </w:r>
-          </w:p>
-        </w:tc>
-        <w:tc>
-          <w:tcPr>
-            <w:tcW w:w="4680" w:type="dxa"/>
+                <w:color w:val="00DF00"/>
+                <w:highlight w:val="black"/>
+              </w:rPr>
+              <w:t>/GREEN_</w:t>
+            </w:r>
+            <w:r>
+              <w:rPr>
+                <w:rFonts w:ascii="Menlo" w:hAnsi="Menlo" w:cs="Menlo"/>
+                <w:color w:val="00DF00"/>
+                <w:highlight w:val="black"/>
+              </w:rPr>
+              <w:t xml:space="preserve">PROGRAM   </w:t>
+            </w:r>
+            <w:r>
+              <w:rPr>
+                <w:rFonts w:ascii="Menlo" w:hAnsi="Menlo" w:cs="Menlo"/>
+                <w:color w:val="000000" w:themeColor="text1"/>
+                <w:highlight w:val="black"/>
+              </w:rPr>
+              <w:t xml:space="preserve"> .</w:t>
+            </w:r>
+          </w:p>
+        </w:tc>
+        <w:tc>
+          <w:tcPr>
+            <w:tcW w:w="4590" w:type="dxa"/>
             <w:vAlign w:val="center"/>
           </w:tcPr>
           <w:p>
@@ -496,20 +750,20 @@
         </w:trPr>
         <w:tc>
           <w:tcPr>
-            <w:tcW w:w="3330" w:type="dxa"/>
-            <w:vAlign w:val="center"/>
-          </w:tcPr>
-          <w:p>
-            <w:pPr>
-              <w:rPr>
-                <w:rFonts w:ascii="Garamond" w:hAnsi="Garamond"/>
-              </w:rPr>
-            </w:pPr>
-          </w:p>
-        </w:tc>
-        <w:tc>
-          <w:tcPr>
-            <w:tcW w:w="4680" w:type="dxa"/>
+            <w:tcW w:w="3690" w:type="dxa"/>
+            <w:vAlign w:val="center"/>
+          </w:tcPr>
+          <w:p>
+            <w:pPr>
+              <w:rPr>
+                <w:rFonts w:ascii="Garamond" w:hAnsi="Garamond"/>
+              </w:rPr>
+            </w:pPr>
+          </w:p>
+        </w:tc>
+        <w:tc>
+          <w:tcPr>
+            <w:tcW w:w="4590" w:type="dxa"/>
             <w:vAlign w:val="center"/>
           </w:tcPr>
           <w:p>
@@ -527,20 +781,20 @@
         </w:trPr>
         <w:tc>
           <w:tcPr>
-            <w:tcW w:w="3330" w:type="dxa"/>
-            <w:vAlign w:val="center"/>
-          </w:tcPr>
-          <w:p>
-            <w:pPr>
-              <w:rPr>
-                <w:rFonts w:ascii="Garamond" w:hAnsi="Garamond"/>
-              </w:rPr>
-            </w:pPr>
-          </w:p>
-        </w:tc>
-        <w:tc>
-          <w:tcPr>
-            <w:tcW w:w="4680" w:type="dxa"/>
+            <w:tcW w:w="3690" w:type="dxa"/>
+            <w:vAlign w:val="center"/>
+          </w:tcPr>
+          <w:p>
+            <w:pPr>
+              <w:rPr>
+                <w:rFonts w:ascii="Garamond" w:hAnsi="Garamond"/>
+              </w:rPr>
+            </w:pPr>
+          </w:p>
+        </w:tc>
+        <w:tc>
+          <w:tcPr>
+            <w:tcW w:w="4590" w:type="dxa"/>
             <w:vAlign w:val="center"/>
           </w:tcPr>
           <w:p>
@@ -558,20 +812,20 @@
         </w:trPr>
         <w:tc>
           <w:tcPr>
-            <w:tcW w:w="3330" w:type="dxa"/>
-            <w:vAlign w:val="center"/>
-          </w:tcPr>
-          <w:p>
-            <w:pPr>
-              <w:rPr>
-                <w:rFonts w:ascii="Garamond" w:hAnsi="Garamond"/>
-              </w:rPr>
-            </w:pPr>
-          </w:p>
-        </w:tc>
-        <w:tc>
-          <w:tcPr>
-            <w:tcW w:w="4680" w:type="dxa"/>
+            <w:tcW w:w="3690" w:type="dxa"/>
+            <w:vAlign w:val="center"/>
+          </w:tcPr>
+          <w:p>
+            <w:pPr>
+              <w:rPr>
+                <w:rFonts w:ascii="Garamond" w:hAnsi="Garamond"/>
+              </w:rPr>
+            </w:pPr>
+          </w:p>
+        </w:tc>
+        <w:tc>
+          <w:tcPr>
+            <w:tcW w:w="4590" w:type="dxa"/>
             <w:vAlign w:val="center"/>
           </w:tcPr>
           <w:p>
@@ -589,20 +843,20 @@
         </w:trPr>
         <w:tc>
           <w:tcPr>
-            <w:tcW w:w="3330" w:type="dxa"/>
-            <w:vAlign w:val="center"/>
-          </w:tcPr>
-          <w:p>
-            <w:pPr>
-              <w:rPr>
-                <w:rFonts w:ascii="Garamond" w:hAnsi="Garamond"/>
-              </w:rPr>
-            </w:pPr>
-          </w:p>
-        </w:tc>
-        <w:tc>
-          <w:tcPr>
-            <w:tcW w:w="4680" w:type="dxa"/>
+            <w:tcW w:w="3690" w:type="dxa"/>
+            <w:vAlign w:val="center"/>
+          </w:tcPr>
+          <w:p>
+            <w:pPr>
+              <w:rPr>
+                <w:rFonts w:ascii="Garamond" w:hAnsi="Garamond"/>
+              </w:rPr>
+            </w:pPr>
+          </w:p>
+        </w:tc>
+        <w:tc>
+          <w:tcPr>
+            <w:tcW w:w="4590" w:type="dxa"/>
             <w:vAlign w:val="center"/>
           </w:tcPr>
           <w:p>
@@ -620,20 +874,20 @@
         </w:trPr>
         <w:tc>
           <w:tcPr>
-            <w:tcW w:w="3330" w:type="dxa"/>
-            <w:vAlign w:val="center"/>
-          </w:tcPr>
-          <w:p>
-            <w:pPr>
-              <w:rPr>
-                <w:rFonts w:ascii="Garamond" w:hAnsi="Garamond"/>
-              </w:rPr>
-            </w:pPr>
-          </w:p>
-        </w:tc>
-        <w:tc>
-          <w:tcPr>
-            <w:tcW w:w="4680" w:type="dxa"/>
+            <w:tcW w:w="3690" w:type="dxa"/>
+            <w:vAlign w:val="center"/>
+          </w:tcPr>
+          <w:p>
+            <w:pPr>
+              <w:rPr>
+                <w:rFonts w:ascii="Garamond" w:hAnsi="Garamond"/>
+              </w:rPr>
+            </w:pPr>
+          </w:p>
+        </w:tc>
+        <w:tc>
+          <w:tcPr>
+            <w:tcW w:w="4590" w:type="dxa"/>
             <w:vAlign w:val="center"/>
           </w:tcPr>
           <w:p>

</xml_diff>

<commit_message>
Better "apparate" explanation in clue
</commit_message>
<xml_diff>
--- a/clues/00_terminal_opener.docx
+++ b/clues/00_terminal_opener.docx
@@ -550,106 +550,6 @@
       </w:tr>
       <w:tr>
         <w:trPr>
-          <w:trHeight w:val="521"/>
-        </w:trPr>
-        <w:tc>
-          <w:tcPr>
-            <w:tcW w:w="3690" w:type="dxa"/>
-            <w:vAlign w:val="center"/>
-          </w:tcPr>
-          <w:p>
-            <w:pPr>
-              <w:rPr>
-                <w:rFonts w:ascii="Garamond" w:hAnsi="Garamond"/>
-                <w:color w:val="00CDF5"/>
-              </w:rPr>
-            </w:pPr>
-            <w:r>
-              <w:rPr>
-                <w:rFonts w:ascii="Menlo" w:hAnsi="Menlo" w:cs="Menlo"/>
-                <w:color w:val="FFFFFF" w:themeColor="background1"/>
-                <w:highlight w:val="black"/>
-              </w:rPr>
-              <w:t xml:space="preserve"> </w:t>
-            </w:r>
-            <w:r>
-              <w:rPr>
-                <w:rFonts w:ascii="Menlo" w:hAnsi="Menlo" w:cs="Menlo"/>
-                <w:color w:val="FFFFFF" w:themeColor="background1"/>
-                <w:highlight w:val="black"/>
-              </w:rPr>
-              <w:t xml:space="preserve">➜ </w:t>
-            </w:r>
-            <w:r>
-              <w:rPr>
-                <w:rFonts w:ascii="Menlo" w:hAnsi="Menlo" w:cs="Menlo"/>
-                <w:color w:val="00CDF5"/>
-                <w:highlight w:val="black"/>
-              </w:rPr>
-              <w:t>cd /DIRECTORY_</w:t>
-            </w:r>
-            <w:proofErr w:type="gramStart"/>
-            <w:r>
-              <w:rPr>
-                <w:rFonts w:ascii="Menlo" w:hAnsi="Menlo" w:cs="Menlo"/>
-                <w:color w:val="00CDF5"/>
-                <w:highlight w:val="black"/>
-              </w:rPr>
-              <w:t>PATH</w:t>
-            </w:r>
-            <w:r>
-              <w:rPr>
-                <w:rFonts w:ascii="Menlo" w:hAnsi="Menlo" w:cs="Menlo"/>
-                <w:color w:val="000000" w:themeColor="text1"/>
-                <w:highlight w:val="black"/>
-              </w:rPr>
-              <w:t xml:space="preserve"> .</w:t>
-            </w:r>
-            <w:proofErr w:type="gramEnd"/>
-          </w:p>
-        </w:tc>
-        <w:tc>
-          <w:tcPr>
-            <w:tcW w:w="4590" w:type="dxa"/>
-            <w:vAlign w:val="center"/>
-          </w:tcPr>
-          <w:p>
-            <w:pPr>
-              <w:rPr>
-                <w:rFonts w:ascii="Garamond" w:hAnsi="Garamond"/>
-              </w:rPr>
-            </w:pPr>
-            <w:proofErr w:type="spellStart"/>
-            <w:r>
-              <w:rPr>
-                <w:rFonts w:ascii="Garamond" w:hAnsi="Garamond"/>
-              </w:rPr>
-              <w:t>Apparate</w:t>
-            </w:r>
-            <w:proofErr w:type="spellEnd"/>
-            <w:r>
-              <w:rPr>
-                <w:rFonts w:ascii="Garamond" w:hAnsi="Garamond"/>
-              </w:rPr>
-              <w:t xml:space="preserve"> (go directly to place</w:t>
-            </w:r>
-            <w:r>
-              <w:rPr>
-                <w:rFonts w:ascii="Garamond" w:hAnsi="Garamond"/>
-              </w:rPr>
-              <w:t xml:space="preserve"> - absolute</w:t>
-            </w:r>
-            <w:r>
-              <w:rPr>
-                <w:rFonts w:ascii="Garamond" w:hAnsi="Garamond"/>
-              </w:rPr>
-              <w:t>)</w:t>
-            </w:r>
-          </w:p>
-        </w:tc>
-      </w:tr>
-      <w:tr>
-        <w:trPr>
           <w:trHeight w:val="458"/>
         </w:trPr>
         <w:tc>
@@ -759,6 +659,48 @@
                 <w:rFonts w:ascii="Garamond" w:hAnsi="Garamond"/>
               </w:rPr>
             </w:pPr>
+            <w:r>
+              <w:rPr>
+                <w:rFonts w:ascii="Menlo" w:hAnsi="Menlo" w:cs="Menlo"/>
+                <w:color w:val="FFFFFF" w:themeColor="background1"/>
+                <w:highlight w:val="black"/>
+              </w:rPr>
+              <w:t xml:space="preserve"> </w:t>
+            </w:r>
+            <w:r>
+              <w:rPr>
+                <w:rFonts w:ascii="Menlo" w:hAnsi="Menlo" w:cs="Menlo"/>
+                <w:color w:val="FFFFFF" w:themeColor="background1"/>
+                <w:highlight w:val="black"/>
+              </w:rPr>
+              <w:t xml:space="preserve">➜ </w:t>
+            </w:r>
+            <w:r>
+              <w:rPr>
+                <w:rFonts w:ascii="Menlo" w:hAnsi="Menlo" w:cs="Menlo"/>
+                <w:color w:val="00CDF5"/>
+                <w:highlight w:val="black"/>
+              </w:rPr>
+              <w:t>cd /DIRECTORY_</w:t>
+            </w:r>
+            <w:proofErr w:type="gramStart"/>
+            <w:r>
+              <w:rPr>
+                <w:rFonts w:ascii="Menlo" w:hAnsi="Menlo" w:cs="Menlo"/>
+                <w:color w:val="00CDF5"/>
+                <w:highlight w:val="black"/>
+              </w:rPr>
+              <w:t>PATH</w:t>
+            </w:r>
+            <w:r>
+              <w:rPr>
+                <w:rFonts w:ascii="Menlo" w:hAnsi="Menlo" w:cs="Menlo"/>
+                <w:color w:val="000000" w:themeColor="text1"/>
+                <w:highlight w:val="black"/>
+              </w:rPr>
+              <w:t xml:space="preserve"> .</w:t>
+            </w:r>
+            <w:proofErr w:type="gramEnd"/>
           </w:p>
         </w:tc>
         <w:tc>
@@ -772,6 +714,32 @@
                 <w:rFonts w:ascii="Garamond" w:hAnsi="Garamond"/>
               </w:rPr>
             </w:pPr>
+            <w:proofErr w:type="spellStart"/>
+            <w:r>
+              <w:rPr>
+                <w:rFonts w:ascii="Garamond" w:hAnsi="Garamond"/>
+              </w:rPr>
+              <w:t>Apparate</w:t>
+            </w:r>
+            <w:proofErr w:type="spellEnd"/>
+            <w:r>
+              <w:rPr>
+                <w:rFonts w:ascii="Garamond" w:hAnsi="Garamond"/>
+              </w:rPr>
+              <w:t xml:space="preserve"> (go directly to place</w:t>
+            </w:r>
+            <w:r>
+              <w:rPr>
+                <w:rFonts w:ascii="Garamond" w:hAnsi="Garamond"/>
+              </w:rPr>
+              <w:t xml:space="preserve"> - absolute</w:t>
+            </w:r>
+            <w:r>
+              <w:rPr>
+                <w:rFonts w:ascii="Garamond" w:hAnsi="Garamond"/>
+              </w:rPr>
+              <w:t>)</w:t>
+            </w:r>
           </w:p>
         </w:tc>
       </w:tr>
@@ -900,6 +868,132 @@
         </w:tc>
       </w:tr>
     </w:tbl>
+    <w:p>
+      <w:pPr>
+        <w:rPr>
+          <w:rFonts w:ascii="Garamond" w:hAnsi="Garamond"/>
+        </w:rPr>
+      </w:pPr>
+    </w:p>
+    <w:p>
+      <w:pPr>
+        <w:rPr>
+          <w:rFonts w:ascii="Garamond" w:hAnsi="Garamond"/>
+        </w:rPr>
+      </w:pPr>
+    </w:p>
+    <w:p>
+      <w:pPr>
+        <w:rPr>
+          <w:rFonts w:ascii="Garamond" w:hAnsi="Garamond"/>
+        </w:rPr>
+      </w:pPr>
+      <w:r>
+        <w:rPr>
+          <w:rFonts w:ascii="Garamond" w:hAnsi="Garamond"/>
+        </w:rPr>
+        <w:t xml:space="preserve">You know most of them, but there is a </w:t>
+      </w:r>
+      <w:r>
+        <w:rPr>
+          <w:rFonts w:ascii="Garamond" w:hAnsi="Garamond"/>
+          <w:u w:val="single"/>
+        </w:rPr>
+        <w:t>new one</w:t>
+      </w:r>
+      <w:r>
+        <w:rPr>
+          <w:rFonts w:ascii="Garamond" w:hAnsi="Garamond"/>
+        </w:rPr>
+        <w:t xml:space="preserve">! At the bottom is a new form of </w:t>
+      </w:r>
+      <w:r>
+        <w:rPr>
+          <w:rFonts w:ascii="Menlo" w:hAnsi="Menlo" w:cs="Menlo"/>
+          <w:highlight w:val="lightGray"/>
+        </w:rPr>
+        <w:t>cd</w:t>
+      </w:r>
+      <w:r>
+        <w:rPr>
+          <w:rFonts w:ascii="Garamond" w:hAnsi="Garamond"/>
+        </w:rPr>
+        <w:t xml:space="preserve">. This one is special because it lets you </w:t>
+      </w:r>
+      <w:proofErr w:type="spellStart"/>
+      <w:r>
+        <w:rPr>
+          <w:rFonts w:ascii="Garamond" w:hAnsi="Garamond"/>
+          <w:u w:val="single"/>
+        </w:rPr>
+        <w:t>apparate</w:t>
+      </w:r>
+      <w:proofErr w:type="spellEnd"/>
+      <w:r>
+        <w:rPr>
+          <w:rFonts w:ascii="Garamond" w:hAnsi="Garamond"/>
+        </w:rPr>
+        <w:t xml:space="preserve"> (jump) to a folder even if you’re not in the same room as it.</w:t>
+      </w:r>
+    </w:p>
+    <w:p>
+      <w:pPr>
+        <w:rPr>
+          <w:rFonts w:ascii="Garamond" w:hAnsi="Garamond"/>
+        </w:rPr>
+      </w:pPr>
+    </w:p>
+    <w:p>
+      <w:pPr>
+        <w:rPr>
+          <w:rFonts w:ascii="Garamond" w:hAnsi="Garamond"/>
+        </w:rPr>
+      </w:pPr>
+      <w:r>
+        <w:rPr>
+          <w:rFonts w:ascii="Garamond" w:hAnsi="Garamond"/>
+        </w:rPr>
+        <w:t>The secret of this spell is to give a full “path” of where you want to go</w:t>
+      </w:r>
+      <w:r>
+        <w:rPr>
+          <w:rFonts w:ascii="Garamond" w:hAnsi="Garamond"/>
+        </w:rPr>
+        <w:t>,</w:t>
+      </w:r>
+      <w:r>
+        <w:rPr>
+          <w:rFonts w:ascii="Garamond" w:hAnsi="Garamond"/>
+        </w:rPr>
+        <w:t xml:space="preserve"> starting with a </w:t>
+      </w:r>
+      <w:r>
+        <w:rPr>
+          <w:rFonts w:ascii="Menlo" w:hAnsi="Menlo" w:cs="Menlo"/>
+          <w:highlight w:val="lightGray"/>
+        </w:rPr>
+        <w:t>/</w:t>
+      </w:r>
+      <w:r>
+        <w:rPr>
+          <w:rFonts w:ascii="Garamond" w:hAnsi="Garamond"/>
+        </w:rPr>
+        <w:t xml:space="preserve">. For example, if you want to jump to your desktop folder you type </w:t>
+      </w:r>
+      <w:r>
+        <w:rPr>
+          <w:rFonts w:ascii="Menlo" w:hAnsi="Menlo" w:cs="Menlo"/>
+          <w:highlight w:val="lightGray"/>
+        </w:rPr>
+        <w:t>cd /home/Users/Desktop</w:t>
+      </w:r>
+      <w:r>
+        <w:rPr>
+          <w:rFonts w:ascii="Garamond" w:hAnsi="Garamond"/>
+        </w:rPr>
+        <w:t>.</w:t>
+      </w:r>
+    </w:p>
     <w:p>
       <w:pPr>
         <w:rPr>
@@ -1457,6 +1551,17 @@
       </w:tblBorders>
     </w:tblPr>
   </w:style>
+  <w:style w:type="paragraph" w:styleId="ListParagraph">
+    <w:name w:val="List Paragraph"/>
+    <w:basedOn w:val="Normal"/>
+    <w:uiPriority w:val="34"/>
+    <w:qFormat/>
+    <w:rsid w:val="0007378B"/>
+    <w:pPr>
+      <w:ind w:left="720"/>
+      <w:contextualSpacing/>
+    </w:pPr>
+  </w:style>
 </w:styles>
 </file>
 

</xml_diff>

<commit_message>
Make apparate easier to understand
</commit_message>
<xml_diff>
--- a/clues/00_terminal_opener.docx
+++ b/clues/00_terminal_opener.docx
@@ -953,7 +953,19 @@
         <w:rPr>
           <w:rFonts w:ascii="Garamond" w:hAnsi="Garamond"/>
         </w:rPr>
-        <w:t>The secret of this spell is to give a full “path” of where you want to go</w:t>
+        <w:t>The secret of this spell is to give a full “</w:t>
+      </w:r>
+      <w:r>
+        <w:rPr>
+          <w:rFonts w:ascii="Garamond" w:hAnsi="Garamond"/>
+        </w:rPr>
+        <w:t>recipe</w:t>
+      </w:r>
+      <w:r>
+        <w:rPr>
+          <w:rFonts w:ascii="Garamond" w:hAnsi="Garamond"/>
+        </w:rPr>
+        <w:t>” of where you want to go</w:t>
       </w:r>
       <w:r>
         <w:rPr>

</xml_diff>